<commit_message>
changed climate report to include information on the visualization
</commit_message>
<xml_diff>
--- a/Climate Report- Draft.docx
+++ b/Climate Report- Draft.docx
@@ -1,6 +1,6 @@
 
 <file path=word/document.xml><?xml version="1.0" encoding="utf-8"?>
-<w:document xmlns:wpc="http://schemas.microsoft.com/office/word/2010/wordprocessingCanvas" xmlns:cx="http://schemas.microsoft.com/office/drawing/2014/chartex" xmlns:cx1="http://schemas.microsoft.com/office/drawing/2015/9/8/chartex" xmlns:cx2="http://schemas.microsoft.com/office/drawing/2015/10/21/chartex" xmlns:cx3="http://schemas.microsoft.com/office/drawing/2016/5/9/chartex" xmlns:cx4="http://schemas.microsoft.com/office/drawing/2016/5/10/chartex" xmlns:cx5="http://schemas.microsoft.com/office/drawing/2016/5/11/chartex" xmlns:cx6="http://schemas.microsoft.com/office/drawing/2016/5/12/chartex" xmlns:cx7="http://schemas.microsoft.com/office/drawing/2016/5/13/chartex" xmlns:cx8="http://schemas.microsoft.com/office/drawing/2016/5/14/chartex" xmlns:mc="http://schemas.openxmlformats.org/markup-compatibility/2006" xmlns:aink="http://schemas.microsoft.com/office/drawing/2016/ink" xmlns:am3d="http://schemas.microsoft.com/office/drawing/2017/model3d" xmlns:o="urn:schemas-microsoft-com:office:office" xmlns:oel="http://schemas.microsoft.com/office/2019/extlst" xmlns:r="http://schemas.openxmlformats.org/officeDocument/2006/relationships" xmlns:m="http://schemas.openxmlformats.org/officeDocument/2006/math" xmlns:v="urn:schemas-microsoft-com:vml" xmlns:wp14="http://schemas.microsoft.com/office/word/2010/wordprocessingDrawing" xmlns:wp="http://schemas.openxmlformats.org/drawingml/2006/wordprocessingDrawing" xmlns:w10="urn:schemas-microsoft-com:office:word" xmlns:w="http://schemas.openxmlformats.org/wordprocessingml/2006/main" xmlns:w14="http://schemas.microsoft.com/office/word/2010/wordml" xmlns:w15="http://schemas.microsoft.com/office/word/2012/wordml" xmlns:w16cex="http://schemas.microsoft.com/office/word/2018/wordml/cex" xmlns:w16cid="http://schemas.microsoft.com/office/word/2016/wordml/cid" xmlns:w16="http://schemas.microsoft.com/office/word/2018/wordml" xmlns:w16du="http://schemas.microsoft.com/office/word/2023/wordml/word16du" xmlns:w16sdtdh="http://schemas.microsoft.com/office/word/2020/wordml/sdtdatahash" xmlns:w16se="http://schemas.microsoft.com/office/word/2015/wordml/symex" xmlns:wpg="http://schemas.microsoft.com/office/word/2010/wordprocessingGroup" xmlns:wpi="http://schemas.microsoft.com/office/word/2010/wordprocessingInk" xmlns:wne="http://schemas.microsoft.com/office/word/2006/wordml" xmlns:wps="http://schemas.microsoft.com/office/word/2010/wordprocessingShape" mc:Ignorable="w14 w15 w16se w16cid w16 w16cex w16sdtdh w16du wp14">
+<w:document xmlns:wpc="http://schemas.microsoft.com/office/word/2010/wordprocessingCanvas" xmlns:cx="http://schemas.microsoft.com/office/drawing/2014/chartex" xmlns:cx1="http://schemas.microsoft.com/office/drawing/2015/9/8/chartex" xmlns:cx2="http://schemas.microsoft.com/office/drawing/2015/10/21/chartex" xmlns:cx3="http://schemas.microsoft.com/office/drawing/2016/5/9/chartex" xmlns:cx4="http://schemas.microsoft.com/office/drawing/2016/5/10/chartex" xmlns:cx5="http://schemas.microsoft.com/office/drawing/2016/5/11/chartex" xmlns:cx6="http://schemas.microsoft.com/office/drawing/2016/5/12/chartex" xmlns:cx7="http://schemas.microsoft.com/office/drawing/2016/5/13/chartex" xmlns:cx8="http://schemas.microsoft.com/office/drawing/2016/5/14/chartex" xmlns:mc="http://schemas.openxmlformats.org/markup-compatibility/2006" xmlns:aink="http://schemas.microsoft.com/office/drawing/2016/ink" xmlns:am3d="http://schemas.microsoft.com/office/drawing/2017/model3d" xmlns:o="urn:schemas-microsoft-com:office:office" xmlns:oel="http://schemas.microsoft.com/office/2019/extlst" xmlns:r="http://schemas.openxmlformats.org/officeDocument/2006/relationships" xmlns:m="http://schemas.openxmlformats.org/officeDocument/2006/math" xmlns:v="urn:schemas-microsoft-com:vml" xmlns:wp14="http://schemas.microsoft.com/office/word/2010/wordprocessingDrawing" xmlns:wp="http://schemas.openxmlformats.org/drawingml/2006/wordprocessingDrawing" xmlns:w10="urn:schemas-microsoft-com:office:word" xmlns:w="http://schemas.openxmlformats.org/wordprocessingml/2006/main" xmlns:w14="http://schemas.microsoft.com/office/word/2010/wordml" xmlns:w15="http://schemas.microsoft.com/office/word/2012/wordml" xmlns:w16cex="http://schemas.microsoft.com/office/word/2018/wordml/cex" xmlns:w16cid="http://schemas.microsoft.com/office/word/2016/wordml/cid" xmlns:w16="http://schemas.microsoft.com/office/word/2018/wordml" xmlns:w16du="http://schemas.microsoft.com/office/word/2023/wordml/word16du" xmlns:w16sdtdh="http://schemas.microsoft.com/office/word/2020/wordml/sdtdatahash" xmlns:w16sdtfl="http://schemas.microsoft.com/office/word/2024/wordml/sdtformatlock" xmlns:w16se="http://schemas.microsoft.com/office/word/2015/wordml/symex" xmlns:wpg="http://schemas.microsoft.com/office/word/2010/wordprocessingGroup" xmlns:wpi="http://schemas.microsoft.com/office/word/2010/wordprocessingInk" xmlns:wne="http://schemas.microsoft.com/office/word/2006/wordml" xmlns:wps="http://schemas.microsoft.com/office/word/2010/wordprocessingShape" mc:Ignorable="w14 w15 w16se w16cid w16 w16cex w16sdtdh w16sdtfl w16du wp14">
   <w:body>
     <w:p>
       <w:pPr>
@@ -38,109 +38,125 @@
         <w:rPr>
           <w:rFonts w:ascii="Times" w:hAnsi="Times"/>
         </w:rPr>
-        <w:t xml:space="preserve">Mason </w:t>
+        <w:t>Mason Hartle</w:t>
+      </w:r>
+    </w:p>
+    <w:p>
+      <w:pPr>
+        <w:rPr>
+          <w:rFonts w:ascii="Times" w:hAnsi="Times"/>
+        </w:rPr>
+      </w:pPr>
+      <w:r>
+        <w:rPr>
+          <w:rFonts w:ascii="Times" w:hAnsi="Times"/>
+        </w:rPr>
+        <w:t>CIS4930</w:t>
+      </w:r>
+    </w:p>
+    <w:p>
+      <w:pPr>
+        <w:jc w:val="center"/>
+        <w:rPr>
+          <w:rFonts w:ascii="Times" w:hAnsi="Times"/>
+        </w:rPr>
+      </w:pPr>
+      <w:r>
+        <w:rPr>
+          <w:rFonts w:ascii="Times" w:hAnsi="Times"/>
+        </w:rPr>
+        <w:t>Climate Analyzer Project</w:t>
+      </w:r>
+    </w:p>
+    <w:p>
+      <w:pPr>
+        <w:jc w:val="center"/>
+        <w:rPr>
+          <w:rFonts w:ascii="Times" w:hAnsi="Times"/>
+        </w:rPr>
+      </w:pPr>
+    </w:p>
+    <w:p>
+      <w:pPr>
+        <w:rPr>
+          <w:rFonts w:ascii="Times" w:hAnsi="Times"/>
+        </w:rPr>
+      </w:pPr>
+      <w:r>
+        <w:rPr>
+          <w:rFonts w:ascii="Times" w:hAnsi="Times"/>
+        </w:rPr>
+        <w:t xml:space="preserve">The Climate Analyzer Project </w:t>
+      </w:r>
+      <w:r>
+        <w:rPr>
+          <w:rFonts w:ascii="Times" w:hAnsi="Times"/>
+        </w:rPr>
+        <w:t xml:space="preserve">is our </w:t>
+      </w:r>
+      <w:r>
+        <w:rPr>
+          <w:rFonts w:ascii="Times" w:hAnsi="Times"/>
+        </w:rPr>
+        <w:t xml:space="preserve">Python-based toolset for exploring weather data—specifically temperature and humidity. </w:t>
+      </w:r>
+      <w:r>
+        <w:rPr>
+          <w:rFonts w:ascii="Times" w:hAnsi="Times"/>
+        </w:rPr>
+        <w:t xml:space="preserve"> Our project takes in JSON data for Tallahassee then uses </w:t>
+      </w:r>
+      <w:r>
+        <w:rPr>
+          <w:rFonts w:ascii="Times" w:hAnsi="Times"/>
+        </w:rPr>
+        <w:t>it</w:t>
+      </w:r>
+      <w:r>
+        <w:rPr>
+          <w:rFonts w:ascii="Times" w:hAnsi="Times"/>
+        </w:rPr>
+        <w:t xml:space="preserve"> to train the </w:t>
       </w:r>
       <w:proofErr w:type="spellStart"/>
       <w:r>
         <w:rPr>
           <w:rFonts w:ascii="Times" w:hAnsi="Times"/>
         </w:rPr>
-        <w:t>Hartle</w:t>
+        <w:t>HumidityPredictor</w:t>
       </w:r>
       <w:proofErr w:type="spellEnd"/>
-    </w:p>
-    <w:p>
-      <w:pPr>
-        <w:rPr>
-          <w:rFonts w:ascii="Times" w:hAnsi="Times"/>
-        </w:rPr>
-      </w:pPr>
-      <w:r>
-        <w:rPr>
-          <w:rFonts w:ascii="Times" w:hAnsi="Times"/>
-        </w:rPr>
-        <w:t>CIS4930</w:t>
-      </w:r>
-    </w:p>
-    <w:p>
-      <w:pPr>
-        <w:jc w:val="center"/>
-        <w:rPr>
-          <w:rFonts w:ascii="Times" w:hAnsi="Times"/>
-        </w:rPr>
-      </w:pPr>
-      <w:r>
-        <w:rPr>
-          <w:rFonts w:ascii="Times" w:hAnsi="Times"/>
-        </w:rPr>
-        <w:t>Climate Analyzer Project</w:t>
-      </w:r>
-    </w:p>
-    <w:p>
-      <w:pPr>
-        <w:jc w:val="center"/>
-        <w:rPr>
-          <w:rFonts w:ascii="Times" w:hAnsi="Times"/>
-        </w:rPr>
-      </w:pPr>
-    </w:p>
-    <w:p>
-      <w:pPr>
-        <w:rPr>
-          <w:rFonts w:ascii="Times" w:hAnsi="Times"/>
-        </w:rPr>
-      </w:pPr>
-      <w:r>
-        <w:rPr>
-          <w:rFonts w:ascii="Times" w:hAnsi="Times"/>
-        </w:rPr>
-        <w:t xml:space="preserve">The Climate Analyzer Project </w:t>
-      </w:r>
-      <w:r>
-        <w:rPr>
-          <w:rFonts w:ascii="Times" w:hAnsi="Times"/>
-        </w:rPr>
-        <w:t xml:space="preserve">is our </w:t>
-      </w:r>
-      <w:r>
-        <w:rPr>
-          <w:rFonts w:ascii="Times" w:hAnsi="Times"/>
-        </w:rPr>
-        <w:t xml:space="preserve">Python-based toolset for exploring weather data—specifically temperature and humidity. </w:t>
-      </w:r>
-      <w:r>
-        <w:rPr>
-          <w:rFonts w:ascii="Times" w:hAnsi="Times"/>
-        </w:rPr>
-        <w:t xml:space="preserve"> Our project takes in JSON data for Tallahassee, Chicago, and New York then uses them to train the </w:t>
+      <w:r>
+        <w:rPr>
+          <w:rFonts w:ascii="Times" w:hAnsi="Times"/>
+        </w:rPr>
+        <w:t xml:space="preserve">, the </w:t>
       </w:r>
       <w:proofErr w:type="spellStart"/>
       <w:r>
         <w:rPr>
           <w:rFonts w:ascii="Times" w:hAnsi="Times"/>
         </w:rPr>
-        <w:t>HumidityPredictor</w:t>
+        <w:t>TemperaturePredictor</w:t>
       </w:r>
       <w:proofErr w:type="spellEnd"/>
       <w:r>
         <w:rPr>
           <w:rFonts w:ascii="Times" w:hAnsi="Times"/>
         </w:rPr>
-        <w:t xml:space="preserve"> and the </w:t>
-      </w:r>
-      <w:proofErr w:type="spellStart"/>
-      <w:r>
-        <w:rPr>
-          <w:rFonts w:ascii="Times" w:hAnsi="Times"/>
-        </w:rPr>
-        <w:t>TemperaturePredictor</w:t>
-      </w:r>
-      <w:proofErr w:type="spellEnd"/>
+        <w:t xml:space="preserve"> and finds anomalies with our Anomaly function</w:t>
+      </w:r>
       <w:r>
         <w:rPr>
           <w:rFonts w:ascii="Times" w:hAnsi="Times"/>
         </w:rPr>
         <w:t>.</w:t>
+      </w:r>
+      <w:r>
+        <w:rPr>
+          <w:rFonts w:ascii="Times" w:hAnsi="Times"/>
+        </w:rPr>
+        <w:t xml:space="preserve"> On top of the Tallahassee data, our project also takes data from Chicago and New York City to cluster the temperatures into groups.</w:t>
       </w:r>
     </w:p>
     <w:p>
@@ -445,6 +461,7 @@
         <w:rPr>
           <w:rFonts w:ascii="Times" w:hAnsi="Times"/>
         </w:rPr>
+        <w:lastRenderedPageBreak/>
         <w:t>The choice to use linear regression makes sense for a few reasons:</w:t>
       </w:r>
     </w:p>
@@ -462,7 +479,6 @@
         <w:rPr>
           <w:rFonts w:ascii="Times" w:hAnsi="Times"/>
         </w:rPr>
-        <w:lastRenderedPageBreak/>
         <w:t>It’s simple, fast, and easy to interpret.</w:t>
       </w:r>
     </w:p>
@@ -841,6 +857,7 @@
           <w:b/>
           <w:bCs/>
         </w:rPr>
+        <w:lastRenderedPageBreak/>
         <w:t>Add a Date Column</w:t>
       </w:r>
       <w:r>
@@ -873,7 +890,6 @@
           <w:b/>
           <w:bCs/>
         </w:rPr>
-        <w:lastRenderedPageBreak/>
         <w:t>Calculate Monthly Averages</w:t>
       </w:r>
       <w:r>
@@ -1152,6 +1168,166 @@
           <w:rFonts w:ascii="Times" w:hAnsi="Times"/>
         </w:rPr>
         <w:t>Outlier detection</w:t>
+      </w:r>
+    </w:p>
+    <w:p>
+      <w:pPr>
+        <w:rPr>
+          <w:rFonts w:ascii="Times" w:hAnsi="Times"/>
+          <w:b/>
+          <w:bCs/>
+        </w:rPr>
+      </w:pPr>
+      <w:r>
+        <w:rPr>
+          <w:rFonts w:ascii="Times" w:hAnsi="Times"/>
+          <w:b/>
+          <w:bCs/>
+        </w:rPr>
+        <w:t>Visualization</w:t>
+      </w:r>
+    </w:p>
+    <w:p>
+      <w:pPr>
+        <w:rPr>
+          <w:rFonts w:ascii="Times" w:hAnsi="Times"/>
+        </w:rPr>
+      </w:pPr>
+      <w:r>
+        <w:rPr>
+          <w:rFonts w:ascii="Times" w:hAnsi="Times"/>
+        </w:rPr>
+        <w:t xml:space="preserve">For our project, we implemented a way to </w:t>
+      </w:r>
+      <w:r>
+        <w:rPr>
+          <w:rFonts w:ascii="Times" w:hAnsi="Times"/>
+        </w:rPr>
+        <w:t>visualize three of our algorithms through graphs using the Matplotlib library. Our project can show the following which are derived from the data we get by running the algorithms we created:</w:t>
+      </w:r>
+    </w:p>
+    <w:p>
+      <w:pPr>
+        <w:pStyle w:val="ListParagraph"/>
+        <w:numPr>
+          <w:ilvl w:val="0"/>
+          <w:numId w:val="21"/>
+        </w:numPr>
+        <w:rPr>
+          <w:rFonts w:ascii="Times" w:hAnsi="Times"/>
+        </w:rPr>
+      </w:pPr>
+      <w:r>
+        <w:rPr>
+          <w:rFonts w:ascii="Times" w:hAnsi="Times"/>
+        </w:rPr>
+        <w:t>Humidity Prediction Line Graph</w:t>
+      </w:r>
+    </w:p>
+    <w:p>
+      <w:pPr>
+        <w:pStyle w:val="ListParagraph"/>
+        <w:numPr>
+          <w:ilvl w:val="1"/>
+          <w:numId w:val="21"/>
+        </w:numPr>
+        <w:rPr>
+          <w:rFonts w:ascii="Times" w:hAnsi="Times"/>
+        </w:rPr>
+      </w:pPr>
+      <w:r>
+        <w:rPr>
+          <w:rFonts w:ascii="Times" w:hAnsi="Times"/>
+        </w:rPr>
+        <w:t>Our machine learning algorithm will predict what the humidity will be for a given month and compare it to the actual data where you can see the relations between the two graphs.</w:t>
+      </w:r>
+    </w:p>
+    <w:p>
+      <w:pPr>
+        <w:pStyle w:val="ListParagraph"/>
+        <w:ind w:left="1440"/>
+        <w:rPr>
+          <w:rFonts w:ascii="Times" w:hAnsi="Times"/>
+        </w:rPr>
+      </w:pPr>
+    </w:p>
+    <w:p>
+      <w:pPr>
+        <w:pStyle w:val="ListParagraph"/>
+        <w:numPr>
+          <w:ilvl w:val="0"/>
+          <w:numId w:val="21"/>
+        </w:numPr>
+        <w:rPr>
+          <w:rFonts w:ascii="Times" w:hAnsi="Times"/>
+        </w:rPr>
+      </w:pPr>
+      <w:r>
+        <w:rPr>
+          <w:rFonts w:ascii="Times" w:hAnsi="Times"/>
+        </w:rPr>
+        <w:t>Cluster Grouping Scatter Plot</w:t>
+      </w:r>
+    </w:p>
+    <w:p>
+      <w:pPr>
+        <w:pStyle w:val="ListParagraph"/>
+        <w:numPr>
+          <w:ilvl w:val="1"/>
+          <w:numId w:val="21"/>
+        </w:numPr>
+        <w:rPr>
+          <w:rFonts w:ascii="Times" w:hAnsi="Times"/>
+        </w:rPr>
+      </w:pPr>
+      <w:r>
+        <w:rPr>
+          <w:rFonts w:ascii="Times" w:hAnsi="Times"/>
+        </w:rPr>
+        <w:t>Our cluster scatter plot function will take the cluster groupings from the algorithm and represent which months from what location fall within each cluster based on their monthly average temperature.</w:t>
+      </w:r>
+    </w:p>
+    <w:p>
+      <w:pPr>
+        <w:rPr>
+          <w:rFonts w:ascii="Times" w:hAnsi="Times"/>
+        </w:rPr>
+      </w:pPr>
+    </w:p>
+    <w:p>
+      <w:pPr>
+        <w:pStyle w:val="ListParagraph"/>
+        <w:numPr>
+          <w:ilvl w:val="0"/>
+          <w:numId w:val="21"/>
+        </w:numPr>
+        <w:rPr>
+          <w:rFonts w:ascii="Times" w:hAnsi="Times"/>
+        </w:rPr>
+      </w:pPr>
+      <w:r>
+        <w:rPr>
+          <w:rFonts w:ascii="Times" w:hAnsi="Times"/>
+        </w:rPr>
+        <w:t>Anomaly Bar Graph</w:t>
+      </w:r>
+    </w:p>
+    <w:p>
+      <w:pPr>
+        <w:pStyle w:val="ListParagraph"/>
+        <w:numPr>
+          <w:ilvl w:val="1"/>
+          <w:numId w:val="21"/>
+        </w:numPr>
+        <w:rPr>
+          <w:rFonts w:ascii="Times" w:hAnsi="Times"/>
+        </w:rPr>
+      </w:pPr>
+      <w:r>
+        <w:rPr>
+          <w:rFonts w:ascii="Times" w:hAnsi="Times"/>
+        </w:rPr>
+        <w:t>This bar graph will show any anomalies detected by our anomaly algorithm, either blue and below zero or red and above zero, based on how far the temperature for those days differed from the monthly average.</w:t>
       </w:r>
     </w:p>
     <w:sectPr>
@@ -1165,7 +1341,7 @@
 </file>
 
 <file path=word/numbering.xml><?xml version="1.0" encoding="utf-8"?>
-<w:numbering xmlns:wpc="http://schemas.microsoft.com/office/word/2010/wordprocessingCanvas" xmlns:cx="http://schemas.microsoft.com/office/drawing/2014/chartex" xmlns:cx1="http://schemas.microsoft.com/office/drawing/2015/9/8/chartex" xmlns:cx2="http://schemas.microsoft.com/office/drawing/2015/10/21/chartex" xmlns:cx3="http://schemas.microsoft.com/office/drawing/2016/5/9/chartex" xmlns:cx4="http://schemas.microsoft.com/office/drawing/2016/5/10/chartex" xmlns:cx5="http://schemas.microsoft.com/office/drawing/2016/5/11/chartex" xmlns:cx6="http://schemas.microsoft.com/office/drawing/2016/5/12/chartex" xmlns:cx7="http://schemas.microsoft.com/office/drawing/2016/5/13/chartex" xmlns:cx8="http://schemas.microsoft.com/office/drawing/2016/5/14/chartex" xmlns:mc="http://schemas.openxmlformats.org/markup-compatibility/2006" xmlns:aink="http://schemas.microsoft.com/office/drawing/2016/ink" xmlns:am3d="http://schemas.microsoft.com/office/drawing/2017/model3d" xmlns:o="urn:schemas-microsoft-com:office:office" xmlns:oel="http://schemas.microsoft.com/office/2019/extlst" xmlns:r="http://schemas.openxmlformats.org/officeDocument/2006/relationships" xmlns:m="http://schemas.openxmlformats.org/officeDocument/2006/math" xmlns:v="urn:schemas-microsoft-com:vml" xmlns:wp14="http://schemas.microsoft.com/office/word/2010/wordprocessingDrawing" xmlns:wp="http://schemas.openxmlformats.org/drawingml/2006/wordprocessingDrawing" xmlns:w10="urn:schemas-microsoft-com:office:word" xmlns:w="http://schemas.openxmlformats.org/wordprocessingml/2006/main" xmlns:w14="http://schemas.microsoft.com/office/word/2010/wordml" xmlns:w15="http://schemas.microsoft.com/office/word/2012/wordml" xmlns:w16cex="http://schemas.microsoft.com/office/word/2018/wordml/cex" xmlns:w16cid="http://schemas.microsoft.com/office/word/2016/wordml/cid" xmlns:w16="http://schemas.microsoft.com/office/word/2018/wordml" xmlns:w16du="http://schemas.microsoft.com/office/word/2023/wordml/word16du" xmlns:w16sdtdh="http://schemas.microsoft.com/office/word/2020/wordml/sdtdatahash" xmlns:w16se="http://schemas.microsoft.com/office/word/2015/wordml/symex" xmlns:wpg="http://schemas.microsoft.com/office/word/2010/wordprocessingGroup" xmlns:wpi="http://schemas.microsoft.com/office/word/2010/wordprocessingInk" xmlns:wne="http://schemas.microsoft.com/office/word/2006/wordml" xmlns:wps="http://schemas.microsoft.com/office/word/2010/wordprocessingShape" mc:Ignorable="w14 w15 w16se w16cid w16 w16cex w16sdtdh w16du wp14">
+<w:numbering xmlns:wpc="http://schemas.microsoft.com/office/word/2010/wordprocessingCanvas" xmlns:cx="http://schemas.microsoft.com/office/drawing/2014/chartex" xmlns:cx1="http://schemas.microsoft.com/office/drawing/2015/9/8/chartex" xmlns:cx2="http://schemas.microsoft.com/office/drawing/2015/10/21/chartex" xmlns:cx3="http://schemas.microsoft.com/office/drawing/2016/5/9/chartex" xmlns:cx4="http://schemas.microsoft.com/office/drawing/2016/5/10/chartex" xmlns:cx5="http://schemas.microsoft.com/office/drawing/2016/5/11/chartex" xmlns:cx6="http://schemas.microsoft.com/office/drawing/2016/5/12/chartex" xmlns:cx7="http://schemas.microsoft.com/office/drawing/2016/5/13/chartex" xmlns:cx8="http://schemas.microsoft.com/office/drawing/2016/5/14/chartex" xmlns:mc="http://schemas.openxmlformats.org/markup-compatibility/2006" xmlns:aink="http://schemas.microsoft.com/office/drawing/2016/ink" xmlns:am3d="http://schemas.microsoft.com/office/drawing/2017/model3d" xmlns:o="urn:schemas-microsoft-com:office:office" xmlns:oel="http://schemas.microsoft.com/office/2019/extlst" xmlns:r="http://schemas.openxmlformats.org/officeDocument/2006/relationships" xmlns:m="http://schemas.openxmlformats.org/officeDocument/2006/math" xmlns:v="urn:schemas-microsoft-com:vml" xmlns:wp14="http://schemas.microsoft.com/office/word/2010/wordprocessingDrawing" xmlns:wp="http://schemas.openxmlformats.org/drawingml/2006/wordprocessingDrawing" xmlns:w10="urn:schemas-microsoft-com:office:word" xmlns:w="http://schemas.openxmlformats.org/wordprocessingml/2006/main" xmlns:w14="http://schemas.microsoft.com/office/word/2010/wordml" xmlns:w15="http://schemas.microsoft.com/office/word/2012/wordml" xmlns:w16cex="http://schemas.microsoft.com/office/word/2018/wordml/cex" xmlns:w16cid="http://schemas.microsoft.com/office/word/2016/wordml/cid" xmlns:w16="http://schemas.microsoft.com/office/word/2018/wordml" xmlns:w16du="http://schemas.microsoft.com/office/word/2023/wordml/word16du" xmlns:w16sdtdh="http://schemas.microsoft.com/office/word/2020/wordml/sdtdatahash" xmlns:w16sdtfl="http://schemas.microsoft.com/office/word/2024/wordml/sdtformatlock" xmlns:w16se="http://schemas.microsoft.com/office/word/2015/wordml/symex" xmlns:wpg="http://schemas.microsoft.com/office/word/2010/wordprocessingGroup" xmlns:wpi="http://schemas.microsoft.com/office/word/2010/wordprocessingInk" xmlns:wne="http://schemas.microsoft.com/office/word/2006/wordml" xmlns:wps="http://schemas.microsoft.com/office/word/2010/wordprocessingShape" mc:Ignorable="w14 w15 w16se w16cid w16 w16cex w16sdtdh w16sdtfl w16du wp14">
   <w:abstractNum w:abstractNumId="0" w15:restartNumberingAfterBreak="0">
     <w:nsid w:val="02582AB7"/>
     <w:multiLevelType w:val="multilevel"/>
@@ -1763,6 +1939,119 @@
     </w:lvl>
   </w:abstractNum>
   <w:abstractNum w:abstractNumId="4" w15:restartNumberingAfterBreak="0">
+    <w:nsid w:val="1F286A46"/>
+    <w:multiLevelType w:val="hybridMultilevel"/>
+    <w:tmpl w:val="8ED85620"/>
+    <w:lvl w:ilvl="0" w:tplc="04090001">
+      <w:start w:val="1"/>
+      <w:numFmt w:val="bullet"/>
+      <w:lvlText w:val=""/>
+      <w:lvlJc w:val="left"/>
+      <w:pPr>
+        <w:ind w:left="720" w:hanging="360"/>
+      </w:pPr>
+      <w:rPr>
+        <w:rFonts w:ascii="Symbol" w:hAnsi="Symbol" w:hint="default"/>
+      </w:rPr>
+    </w:lvl>
+    <w:lvl w:ilvl="1" w:tplc="04090003">
+      <w:start w:val="1"/>
+      <w:numFmt w:val="bullet"/>
+      <w:lvlText w:val="o"/>
+      <w:lvlJc w:val="left"/>
+      <w:pPr>
+        <w:ind w:left="1440" w:hanging="360"/>
+      </w:pPr>
+      <w:rPr>
+        <w:rFonts w:ascii="Courier New" w:hAnsi="Courier New" w:cs="Courier New" w:hint="default"/>
+      </w:rPr>
+    </w:lvl>
+    <w:lvl w:ilvl="2" w:tplc="04090005" w:tentative="1">
+      <w:start w:val="1"/>
+      <w:numFmt w:val="bullet"/>
+      <w:lvlText w:val=""/>
+      <w:lvlJc w:val="left"/>
+      <w:pPr>
+        <w:ind w:left="2160" w:hanging="360"/>
+      </w:pPr>
+      <w:rPr>
+        <w:rFonts w:ascii="Wingdings" w:hAnsi="Wingdings" w:hint="default"/>
+      </w:rPr>
+    </w:lvl>
+    <w:lvl w:ilvl="3" w:tplc="04090001" w:tentative="1">
+      <w:start w:val="1"/>
+      <w:numFmt w:val="bullet"/>
+      <w:lvlText w:val=""/>
+      <w:lvlJc w:val="left"/>
+      <w:pPr>
+        <w:ind w:left="2880" w:hanging="360"/>
+      </w:pPr>
+      <w:rPr>
+        <w:rFonts w:ascii="Symbol" w:hAnsi="Symbol" w:hint="default"/>
+      </w:rPr>
+    </w:lvl>
+    <w:lvl w:ilvl="4" w:tplc="04090003" w:tentative="1">
+      <w:start w:val="1"/>
+      <w:numFmt w:val="bullet"/>
+      <w:lvlText w:val="o"/>
+      <w:lvlJc w:val="left"/>
+      <w:pPr>
+        <w:ind w:left="3600" w:hanging="360"/>
+      </w:pPr>
+      <w:rPr>
+        <w:rFonts w:ascii="Courier New" w:hAnsi="Courier New" w:cs="Courier New" w:hint="default"/>
+      </w:rPr>
+    </w:lvl>
+    <w:lvl w:ilvl="5" w:tplc="04090005" w:tentative="1">
+      <w:start w:val="1"/>
+      <w:numFmt w:val="bullet"/>
+      <w:lvlText w:val=""/>
+      <w:lvlJc w:val="left"/>
+      <w:pPr>
+        <w:ind w:left="4320" w:hanging="360"/>
+      </w:pPr>
+      <w:rPr>
+        <w:rFonts w:ascii="Wingdings" w:hAnsi="Wingdings" w:hint="default"/>
+      </w:rPr>
+    </w:lvl>
+    <w:lvl w:ilvl="6" w:tplc="04090001" w:tentative="1">
+      <w:start w:val="1"/>
+      <w:numFmt w:val="bullet"/>
+      <w:lvlText w:val=""/>
+      <w:lvlJc w:val="left"/>
+      <w:pPr>
+        <w:ind w:left="5040" w:hanging="360"/>
+      </w:pPr>
+      <w:rPr>
+        <w:rFonts w:ascii="Symbol" w:hAnsi="Symbol" w:hint="default"/>
+      </w:rPr>
+    </w:lvl>
+    <w:lvl w:ilvl="7" w:tplc="04090003" w:tentative="1">
+      <w:start w:val="1"/>
+      <w:numFmt w:val="bullet"/>
+      <w:lvlText w:val="o"/>
+      <w:lvlJc w:val="left"/>
+      <w:pPr>
+        <w:ind w:left="5760" w:hanging="360"/>
+      </w:pPr>
+      <w:rPr>
+        <w:rFonts w:ascii="Courier New" w:hAnsi="Courier New" w:cs="Courier New" w:hint="default"/>
+      </w:rPr>
+    </w:lvl>
+    <w:lvl w:ilvl="8" w:tplc="04090005" w:tentative="1">
+      <w:start w:val="1"/>
+      <w:numFmt w:val="bullet"/>
+      <w:lvlText w:val=""/>
+      <w:lvlJc w:val="left"/>
+      <w:pPr>
+        <w:ind w:left="6480" w:hanging="360"/>
+      </w:pPr>
+      <w:rPr>
+        <w:rFonts w:ascii="Wingdings" w:hAnsi="Wingdings" w:hint="default"/>
+      </w:rPr>
+    </w:lvl>
+  </w:abstractNum>
+  <w:abstractNum w:abstractNumId="5" w15:restartNumberingAfterBreak="0">
     <w:nsid w:val="1F7D4920"/>
     <w:multiLevelType w:val="multilevel"/>
     <w:tmpl w:val="4198DDAC"/>
@@ -1911,7 +2200,7 @@
       </w:rPr>
     </w:lvl>
   </w:abstractNum>
-  <w:abstractNum w:abstractNumId="5" w15:restartNumberingAfterBreak="0">
+  <w:abstractNum w:abstractNumId="6" w15:restartNumberingAfterBreak="0">
     <w:nsid w:val="2094080F"/>
     <w:multiLevelType w:val="multilevel"/>
     <w:tmpl w:val="8E2EF586"/>
@@ -2024,7 +2313,7 @@
       </w:pPr>
     </w:lvl>
   </w:abstractNum>
-  <w:abstractNum w:abstractNumId="6" w15:restartNumberingAfterBreak="0">
+  <w:abstractNum w:abstractNumId="7" w15:restartNumberingAfterBreak="0">
     <w:nsid w:val="21154EAF"/>
     <w:multiLevelType w:val="multilevel"/>
     <w:tmpl w:val="8492349E"/>
@@ -2173,7 +2462,7 @@
       </w:rPr>
     </w:lvl>
   </w:abstractNum>
-  <w:abstractNum w:abstractNumId="7" w15:restartNumberingAfterBreak="0">
+  <w:abstractNum w:abstractNumId="8" w15:restartNumberingAfterBreak="0">
     <w:nsid w:val="2E0A02BE"/>
     <w:multiLevelType w:val="multilevel"/>
     <w:tmpl w:val="B638FD34"/>
@@ -2290,7 +2579,7 @@
       </w:pPr>
     </w:lvl>
   </w:abstractNum>
-  <w:abstractNum w:abstractNumId="8" w15:restartNumberingAfterBreak="0">
+  <w:abstractNum w:abstractNumId="9" w15:restartNumberingAfterBreak="0">
     <w:nsid w:val="31664573"/>
     <w:multiLevelType w:val="multilevel"/>
     <w:tmpl w:val="25C0B526"/>
@@ -2439,7 +2728,7 @@
       </w:rPr>
     </w:lvl>
   </w:abstractNum>
-  <w:abstractNum w:abstractNumId="9" w15:restartNumberingAfterBreak="0">
+  <w:abstractNum w:abstractNumId="10" w15:restartNumberingAfterBreak="0">
     <w:nsid w:val="34100F26"/>
     <w:multiLevelType w:val="multilevel"/>
     <w:tmpl w:val="C76E3E48"/>
@@ -2588,7 +2877,7 @@
       </w:rPr>
     </w:lvl>
   </w:abstractNum>
-  <w:abstractNum w:abstractNumId="10" w15:restartNumberingAfterBreak="0">
+  <w:abstractNum w:abstractNumId="11" w15:restartNumberingAfterBreak="0">
     <w:nsid w:val="35D73FCD"/>
     <w:multiLevelType w:val="multilevel"/>
     <w:tmpl w:val="C2F0EB2C"/>
@@ -2737,7 +3026,7 @@
       </w:rPr>
     </w:lvl>
   </w:abstractNum>
-  <w:abstractNum w:abstractNumId="11" w15:restartNumberingAfterBreak="0">
+  <w:abstractNum w:abstractNumId="12" w15:restartNumberingAfterBreak="0">
     <w:nsid w:val="3E4362AD"/>
     <w:multiLevelType w:val="multilevel"/>
     <w:tmpl w:val="84EA7F18"/>
@@ -2850,7 +3139,7 @@
       </w:pPr>
     </w:lvl>
   </w:abstractNum>
-  <w:abstractNum w:abstractNumId="12" w15:restartNumberingAfterBreak="0">
+  <w:abstractNum w:abstractNumId="13" w15:restartNumberingAfterBreak="0">
     <w:nsid w:val="430E41B9"/>
     <w:multiLevelType w:val="multilevel"/>
     <w:tmpl w:val="0B3C63DC"/>
@@ -2999,7 +3288,7 @@
       </w:rPr>
     </w:lvl>
   </w:abstractNum>
-  <w:abstractNum w:abstractNumId="13" w15:restartNumberingAfterBreak="0">
+  <w:abstractNum w:abstractNumId="14" w15:restartNumberingAfterBreak="0">
     <w:nsid w:val="4A9D2C5C"/>
     <w:multiLevelType w:val="multilevel"/>
     <w:tmpl w:val="153E7476"/>
@@ -3148,7 +3437,7 @@
       </w:rPr>
     </w:lvl>
   </w:abstractNum>
-  <w:abstractNum w:abstractNumId="14" w15:restartNumberingAfterBreak="0">
+  <w:abstractNum w:abstractNumId="15" w15:restartNumberingAfterBreak="0">
     <w:nsid w:val="4CB510D1"/>
     <w:multiLevelType w:val="multilevel"/>
     <w:tmpl w:val="9A7C003E"/>
@@ -3297,7 +3586,7 @@
       </w:rPr>
     </w:lvl>
   </w:abstractNum>
-  <w:abstractNum w:abstractNumId="15" w15:restartNumberingAfterBreak="0">
+  <w:abstractNum w:abstractNumId="16" w15:restartNumberingAfterBreak="0">
     <w:nsid w:val="51707759"/>
     <w:multiLevelType w:val="multilevel"/>
     <w:tmpl w:val="BFB87D32"/>
@@ -3446,7 +3735,7 @@
       </w:rPr>
     </w:lvl>
   </w:abstractNum>
-  <w:abstractNum w:abstractNumId="16" w15:restartNumberingAfterBreak="0">
+  <w:abstractNum w:abstractNumId="17" w15:restartNumberingAfterBreak="0">
     <w:nsid w:val="5A540040"/>
     <w:multiLevelType w:val="multilevel"/>
     <w:tmpl w:val="A81A9F1C"/>
@@ -3559,7 +3848,7 @@
       </w:pPr>
     </w:lvl>
   </w:abstractNum>
-  <w:abstractNum w:abstractNumId="17" w15:restartNumberingAfterBreak="0">
+  <w:abstractNum w:abstractNumId="18" w15:restartNumberingAfterBreak="0">
     <w:nsid w:val="6C7104E7"/>
     <w:multiLevelType w:val="multilevel"/>
     <w:tmpl w:val="9ADA12AC"/>
@@ -3708,7 +3997,7 @@
       </w:rPr>
     </w:lvl>
   </w:abstractNum>
-  <w:abstractNum w:abstractNumId="18" w15:restartNumberingAfterBreak="0">
+  <w:abstractNum w:abstractNumId="19" w15:restartNumberingAfterBreak="0">
     <w:nsid w:val="77CD3B66"/>
     <w:multiLevelType w:val="multilevel"/>
     <w:tmpl w:val="12C21A78"/>
@@ -3821,7 +4110,7 @@
       </w:pPr>
     </w:lvl>
   </w:abstractNum>
-  <w:abstractNum w:abstractNumId="19" w15:restartNumberingAfterBreak="0">
+  <w:abstractNum w:abstractNumId="20" w15:restartNumberingAfterBreak="0">
     <w:nsid w:val="78E3797F"/>
     <w:multiLevelType w:val="multilevel"/>
     <w:tmpl w:val="A4CA58EE"/>
@@ -3945,64 +4234,67 @@
     <w:abstractNumId w:val="0"/>
   </w:num>
   <w:num w:numId="3" w16cid:durableId="412312960">
-    <w:abstractNumId w:val="19"/>
+    <w:abstractNumId w:val="20"/>
   </w:num>
   <w:num w:numId="4" w16cid:durableId="165872908">
-    <w:abstractNumId w:val="8"/>
+    <w:abstractNumId w:val="9"/>
   </w:num>
   <w:num w:numId="5" w16cid:durableId="1237325075">
+    <w:abstractNumId w:val="17"/>
+  </w:num>
+  <w:num w:numId="6" w16cid:durableId="1580410722">
+    <w:abstractNumId w:val="11"/>
+  </w:num>
+  <w:num w:numId="7" w16cid:durableId="1695960419">
+    <w:abstractNumId w:val="6"/>
+  </w:num>
+  <w:num w:numId="8" w16cid:durableId="299069325">
+    <w:abstractNumId w:val="7"/>
+  </w:num>
+  <w:num w:numId="9" w16cid:durableId="724110861">
     <w:abstractNumId w:val="16"/>
   </w:num>
-  <w:num w:numId="6" w16cid:durableId="1580410722">
+  <w:num w:numId="10" w16cid:durableId="1694914503">
     <w:abstractNumId w:val="10"/>
-  </w:num>
-  <w:num w:numId="7" w16cid:durableId="1695960419">
-    <w:abstractNumId w:val="5"/>
-  </w:num>
-  <w:num w:numId="8" w16cid:durableId="299069325">
-    <w:abstractNumId w:val="6"/>
-  </w:num>
-  <w:num w:numId="9" w16cid:durableId="724110861">
-    <w:abstractNumId w:val="15"/>
-  </w:num>
-  <w:num w:numId="10" w16cid:durableId="1694914503">
-    <w:abstractNumId w:val="9"/>
   </w:num>
   <w:num w:numId="11" w16cid:durableId="1975869758">
     <w:abstractNumId w:val="1"/>
   </w:num>
   <w:num w:numId="12" w16cid:durableId="564296109">
-    <w:abstractNumId w:val="13"/>
+    <w:abstractNumId w:val="14"/>
   </w:num>
   <w:num w:numId="13" w16cid:durableId="809441973">
-    <w:abstractNumId w:val="7"/>
+    <w:abstractNumId w:val="8"/>
   </w:num>
   <w:num w:numId="14" w16cid:durableId="1358240822">
-    <w:abstractNumId w:val="14"/>
+    <w:abstractNumId w:val="15"/>
   </w:num>
   <w:num w:numId="15" w16cid:durableId="1705669956">
-    <w:abstractNumId w:val="18"/>
+    <w:abstractNumId w:val="19"/>
   </w:num>
   <w:num w:numId="16" w16cid:durableId="455106934">
     <w:abstractNumId w:val="3"/>
   </w:num>
   <w:num w:numId="17" w16cid:durableId="709577570">
-    <w:abstractNumId w:val="11"/>
+    <w:abstractNumId w:val="12"/>
   </w:num>
   <w:num w:numId="18" w16cid:durableId="1114179254">
-    <w:abstractNumId w:val="12"/>
+    <w:abstractNumId w:val="13"/>
   </w:num>
   <w:num w:numId="19" w16cid:durableId="1331787269">
-    <w:abstractNumId w:val="4"/>
+    <w:abstractNumId w:val="5"/>
   </w:num>
   <w:num w:numId="20" w16cid:durableId="1703050729">
-    <w:abstractNumId w:val="17"/>
+    <w:abstractNumId w:val="18"/>
+  </w:num>
+  <w:num w:numId="21" w16cid:durableId="1370960032">
+    <w:abstractNumId w:val="4"/>
   </w:num>
 </w:numbering>
 </file>
 
 <file path=word/styles.xml><?xml version="1.0" encoding="utf-8"?>
-<w:styles xmlns:mc="http://schemas.openxmlformats.org/markup-compatibility/2006" xmlns:r="http://schemas.openxmlformats.org/officeDocument/2006/relationships" xmlns:w="http://schemas.openxmlformats.org/wordprocessingml/2006/main" xmlns:w14="http://schemas.microsoft.com/office/word/2010/wordml" xmlns:w15="http://schemas.microsoft.com/office/word/2012/wordml" xmlns:w16cex="http://schemas.microsoft.com/office/word/2018/wordml/cex" xmlns:w16cid="http://schemas.microsoft.com/office/word/2016/wordml/cid" xmlns:w16="http://schemas.microsoft.com/office/word/2018/wordml" xmlns:w16du="http://schemas.microsoft.com/office/word/2023/wordml/word16du" xmlns:w16sdtdh="http://schemas.microsoft.com/office/word/2020/wordml/sdtdatahash" xmlns:w16se="http://schemas.microsoft.com/office/word/2015/wordml/symex" mc:Ignorable="w14 w15 w16se w16cid w16 w16cex w16sdtdh w16du">
+<w:styles xmlns:mc="http://schemas.openxmlformats.org/markup-compatibility/2006" xmlns:r="http://schemas.openxmlformats.org/officeDocument/2006/relationships" xmlns:w="http://schemas.openxmlformats.org/wordprocessingml/2006/main" xmlns:w14="http://schemas.microsoft.com/office/word/2010/wordml" xmlns:w15="http://schemas.microsoft.com/office/word/2012/wordml" xmlns:w16cex="http://schemas.microsoft.com/office/word/2018/wordml/cex" xmlns:w16cid="http://schemas.microsoft.com/office/word/2016/wordml/cid" xmlns:w16="http://schemas.microsoft.com/office/word/2018/wordml" xmlns:w16du="http://schemas.microsoft.com/office/word/2023/wordml/word16du" xmlns:w16sdtdh="http://schemas.microsoft.com/office/word/2020/wordml/sdtdatahash" xmlns:w16sdtfl="http://schemas.microsoft.com/office/word/2024/wordml/sdtformatlock" xmlns:w16se="http://schemas.microsoft.com/office/word/2015/wordml/symex" mc:Ignorable="w14 w15 w16se w16cid w16 w16cex w16sdtdh w16sdtfl w16du">
   <w:docDefaults>
     <w:rPrDefault>
       <w:rPr>
@@ -4605,6 +4897,7 @@
   <w:style w:type="character" w:default="1" w:styleId="DefaultParagraphFont">
     <w:name w:val="Default Paragraph Font"/>
     <w:uiPriority w:val="1"/>
+    <w:semiHidden/>
     <w:unhideWhenUsed/>
   </w:style>
   <w:style w:type="table" w:default="1" w:styleId="TableNormal">

</xml_diff>